<commit_message>
Opdatering af User Stories.
</commit_message>
<xml_diff>
--- a/Documentation/User Stories - Draft.docx
+++ b/Documentation/User Stories - Draft.docx
@@ -83,11 +83,20 @@
     <w:p>
       <w:pPr>
         <w:pStyle w:val="Overskrift2"/>
+        <w:rPr>
+          <w:lang w:val="en-US"/>
+        </w:rPr>
       </w:pPr>
       <w:r>
+        <w:rPr>
+          <w:lang w:val="en-US"/>
+        </w:rPr>
         <w:t>User Stor</w:t>
       </w:r>
       <w:r>
+        <w:rPr>
+          <w:lang w:val="en-US"/>
+        </w:rPr>
         <w:t>ies</w:t>
       </w:r>
     </w:p>
@@ -107,7 +116,19 @@
         <w:rPr>
           <w:lang w:val="en-US"/>
         </w:rPr>
-        <w:t>r, I want to jump</w:t>
+        <w:t xml:space="preserve">r, I </w:t>
+      </w:r>
+      <w:r>
+        <w:rPr>
+          <w:lang w:val="en-US"/>
+        </w:rPr>
+        <w:t>can</w:t>
+      </w:r>
+      <w:r>
+        <w:rPr>
+          <w:lang w:val="en-US"/>
+        </w:rPr>
+        <w:t xml:space="preserve"> jump</w:t>
       </w:r>
       <w:r>
         <w:rPr>
@@ -132,7 +153,19 @@
         <w:rPr>
           <w:lang w:val="en-US"/>
         </w:rPr>
-        <w:t>As a player, I want to move around.</w:t>
+        <w:t xml:space="preserve">As a player, I </w:t>
+      </w:r>
+      <w:r>
+        <w:rPr>
+          <w:lang w:val="en-US"/>
+        </w:rPr>
+        <w:t>can</w:t>
+      </w:r>
+      <w:r>
+        <w:rPr>
+          <w:lang w:val="en-US"/>
+        </w:rPr>
+        <w:t xml:space="preserve"> move around.</w:t>
       </w:r>
     </w:p>
     <w:p>
@@ -145,7 +178,25 @@
         <w:rPr>
           <w:lang w:val="en-US"/>
         </w:rPr>
-        <w:t>As a player, I want to score points.</w:t>
+        <w:t xml:space="preserve">As a player, I </w:t>
+      </w:r>
+      <w:r>
+        <w:rPr>
+          <w:lang w:val="en-US"/>
+        </w:rPr>
+        <w:t>can</w:t>
+      </w:r>
+      <w:r>
+        <w:rPr>
+          <w:lang w:val="en-US"/>
+        </w:rPr>
+        <w:t xml:space="preserve"> score points</w:t>
+      </w:r>
+      <w:r>
+        <w:rPr>
+          <w:lang w:val="en-US"/>
+        </w:rPr>
+        <w:t>.</w:t>
       </w:r>
     </w:p>
     <w:p>
@@ -158,7 +209,13 @@
         <w:rPr>
           <w:lang w:val="en-US"/>
         </w:rPr>
-        <w:t>As a designer, I want a lose condition.</w:t>
+        <w:t>As a player, I can</w:t>
+      </w:r>
+      <w:r>
+        <w:rPr>
+          <w:lang w:val="en-US"/>
+        </w:rPr>
+        <w:t>’t jump out of the level.</w:t>
       </w:r>
     </w:p>
     <w:p>
@@ -171,31 +228,13 @@
         <w:rPr>
           <w:lang w:val="en-US"/>
         </w:rPr>
-        <w:t xml:space="preserve">As a designer, I want </w:t>
-      </w:r>
-      <w:r>
-        <w:rPr>
-          <w:lang w:val="en-US"/>
-        </w:rPr>
-        <w:t xml:space="preserve">to </w:t>
-      </w:r>
-      <w:r>
-        <w:rPr>
-          <w:lang w:val="en-US"/>
-        </w:rPr>
-        <w:t xml:space="preserve">drag and drop </w:t>
-      </w:r>
-      <w:r>
-        <w:rPr>
-          <w:lang w:val="en-US"/>
-        </w:rPr>
-        <w:t>assets</w:t>
-      </w:r>
-      <w:r>
-        <w:rPr>
-          <w:lang w:val="en-US"/>
-        </w:rPr>
-        <w:t>.</w:t>
+        <w:t xml:space="preserve">// </w:t>
+      </w:r>
+      <w:r>
+        <w:rPr>
+          <w:lang w:val="en-US"/>
+        </w:rPr>
+        <w:t>As a designer, I want a lose condition.</w:t>
       </w:r>
     </w:p>
     <w:p>
@@ -208,15 +247,37 @@
         <w:rPr>
           <w:lang w:val="en-US"/>
         </w:rPr>
-        <w:t xml:space="preserve">As a designer, I want to be able to </w:t>
-      </w:r>
-      <w:bookmarkStart w:id="0" w:name="_GoBack"/>
-      <w:bookmarkEnd w:id="0"/>
-      <w:r>
-        <w:rPr>
-          <w:lang w:val="en-US"/>
-        </w:rPr>
-        <w:t>modify the players speed.</w:t>
+        <w:t xml:space="preserve">As a designer, I </w:t>
+      </w:r>
+      <w:r>
+        <w:rPr>
+          <w:lang w:val="en-US"/>
+        </w:rPr>
+        <w:t>can</w:t>
+      </w:r>
+      <w:r>
+        <w:rPr>
+          <w:lang w:val="en-US"/>
+        </w:rPr>
+        <w:t xml:space="preserve"> </w:t>
+      </w:r>
+      <w:r>
+        <w:rPr>
+          <w:lang w:val="en-US"/>
+        </w:rPr>
+        <w:t xml:space="preserve">drag and drop </w:t>
+      </w:r>
+      <w:r>
+        <w:rPr>
+          <w:lang w:val="en-US"/>
+        </w:rPr>
+        <w:t>assets</w:t>
+      </w:r>
+      <w:r>
+        <w:rPr>
+          <w:lang w:val="en-US"/>
+        </w:rPr>
+        <w:t>.</w:t>
       </w:r>
     </w:p>
     <w:p>
@@ -229,8 +290,54 @@
         <w:rPr>
           <w:lang w:val="en-US"/>
         </w:rPr>
-        <w:t>As a designer, I want to be able to modify the players jump height.</w:t>
-      </w:r>
+        <w:t xml:space="preserve">As a designer, I </w:t>
+      </w:r>
+      <w:r>
+        <w:rPr>
+          <w:lang w:val="en-US"/>
+        </w:rPr>
+        <w:t>can</w:t>
+      </w:r>
+      <w:r>
+        <w:rPr>
+          <w:lang w:val="en-US"/>
+        </w:rPr>
+        <w:t xml:space="preserve"> modify the players speed.</w:t>
+      </w:r>
+    </w:p>
+    <w:p>
+      <w:pPr>
+        <w:rPr>
+          <w:lang w:val="en-US"/>
+        </w:rPr>
+      </w:pPr>
+      <w:r>
+        <w:rPr>
+          <w:lang w:val="en-US"/>
+        </w:rPr>
+        <w:t xml:space="preserve">As a designer, I </w:t>
+      </w:r>
+      <w:r>
+        <w:rPr>
+          <w:lang w:val="en-US"/>
+        </w:rPr>
+        <w:t>can</w:t>
+      </w:r>
+      <w:r>
+        <w:rPr>
+          <w:lang w:val="en-US"/>
+        </w:rPr>
+        <w:t xml:space="preserve"> modify the players jump height.</w:t>
+      </w:r>
+    </w:p>
+    <w:p>
+      <w:pPr>
+        <w:rPr>
+          <w:lang w:val="en-US"/>
+        </w:rPr>
+      </w:pPr>
+      <w:bookmarkStart w:id="0" w:name="_GoBack"/>
+      <w:bookmarkEnd w:id="0"/>
     </w:p>
     <w:sectPr>
       <w:pgSz w:w="11906" w:h="16838"/>

</xml_diff>

<commit_message>
Opdateret med nye stories
</commit_message>
<xml_diff>
--- a/Documentation/User Stories - Draft.docx
+++ b/Documentation/User Stories - Draft.docx
@@ -106,161 +106,198 @@
           <w:lang w:val="en-US"/>
         </w:rPr>
       </w:pPr>
-      <w:r>
-        <w:rPr>
-          <w:lang w:val="en-US"/>
-        </w:rPr>
-        <w:t>As a playe</w:t>
-      </w:r>
-      <w:r>
-        <w:rPr>
-          <w:lang w:val="en-US"/>
-        </w:rPr>
-        <w:t xml:space="preserve">r, I </w:t>
-      </w:r>
-      <w:r>
-        <w:rPr>
-          <w:lang w:val="en-US"/>
-        </w:rPr>
-        <w:t>can</w:t>
-      </w:r>
-      <w:r>
-        <w:rPr>
-          <w:lang w:val="en-US"/>
-        </w:rPr>
-        <w:t xml:space="preserve"> jump</w:t>
-      </w:r>
-      <w:r>
-        <w:rPr>
-          <w:lang w:val="en-US"/>
-        </w:rPr>
-        <w:t xml:space="preserve"> over obstacles</w:t>
-      </w:r>
-      <w:r>
-        <w:rPr>
-          <w:lang w:val="en-US"/>
-        </w:rPr>
-        <w:t>.</w:t>
-      </w:r>
-    </w:p>
-    <w:p>
-      <w:pPr>
-        <w:rPr>
-          <w:lang w:val="en-US"/>
-        </w:rPr>
-      </w:pPr>
-      <w:r>
-        <w:rPr>
-          <w:lang w:val="en-US"/>
-        </w:rPr>
-        <w:t xml:space="preserve">As a player, I </w:t>
-      </w:r>
-      <w:r>
-        <w:rPr>
-          <w:lang w:val="en-US"/>
-        </w:rPr>
-        <w:t>can</w:t>
-      </w:r>
-      <w:r>
-        <w:rPr>
-          <w:lang w:val="en-US"/>
-        </w:rPr>
-        <w:t xml:space="preserve"> move around.</w:t>
-      </w:r>
-    </w:p>
-    <w:p>
-      <w:pPr>
-        <w:rPr>
-          <w:lang w:val="en-US"/>
-        </w:rPr>
-      </w:pPr>
-      <w:r>
-        <w:rPr>
-          <w:lang w:val="en-US"/>
-        </w:rPr>
-        <w:t xml:space="preserve">As a player, I </w:t>
-      </w:r>
-      <w:r>
-        <w:rPr>
-          <w:lang w:val="en-US"/>
-        </w:rPr>
-        <w:t>can</w:t>
-      </w:r>
-      <w:r>
-        <w:rPr>
-          <w:lang w:val="en-US"/>
-        </w:rPr>
-        <w:t xml:space="preserve"> score points</w:t>
-      </w:r>
-      <w:r>
-        <w:rPr>
-          <w:lang w:val="en-US"/>
-        </w:rPr>
-        <w:t>.</w:t>
-      </w:r>
-    </w:p>
-    <w:p>
-      <w:pPr>
-        <w:rPr>
-          <w:lang w:val="en-US"/>
-        </w:rPr>
-      </w:pPr>
-      <w:r>
-        <w:rPr>
-          <w:lang w:val="en-US"/>
-        </w:rPr>
-        <w:t>As a player, I can</w:t>
-      </w:r>
-      <w:r>
-        <w:rPr>
-          <w:lang w:val="en-US"/>
-        </w:rPr>
-        <w:t>’t jump out of the level.</w:t>
-      </w:r>
-    </w:p>
-    <w:p>
-      <w:pPr>
-        <w:rPr>
-          <w:lang w:val="en-US"/>
-        </w:rPr>
-      </w:pPr>
-      <w:r>
-        <w:rPr>
-          <w:lang w:val="en-US"/>
-        </w:rPr>
-        <w:t>As a player, I can</w:t>
-      </w:r>
-      <w:r>
-        <w:rPr>
-          <w:lang w:val="en-US"/>
-        </w:rPr>
-        <w:t xml:space="preserve"> save my score online.</w:t>
-      </w:r>
-    </w:p>
-    <w:p>
-      <w:pPr>
-        <w:rPr>
-          <w:lang w:val="en-US"/>
-        </w:rPr>
-      </w:pPr>
-      <w:r>
-        <w:rPr>
-          <w:lang w:val="en-US"/>
-        </w:rPr>
-        <w:t>As a player, I can see my score and top 10 of online saves.</w:t>
-      </w:r>
-    </w:p>
-    <w:p>
-      <w:pPr>
-        <w:rPr>
-          <w:lang w:val="en-US"/>
-        </w:rPr>
-      </w:pPr>
-      <w:r>
-        <w:rPr>
-          <w:lang w:val="en-US"/>
-        </w:rPr>
-        <w:t>As a player, I can unlock a new stage after completing another.</w:t>
+    </w:p>
+    <w:p>
+      <w:pPr>
+        <w:pStyle w:val="Listeafsnit"/>
+        <w:numPr>
+          <w:ilvl w:val="0"/>
+          <w:numId w:val="2"/>
+        </w:numPr>
+        <w:rPr>
+          <w:lang w:val="en-US"/>
+        </w:rPr>
+      </w:pPr>
+      <w:r>
+        <w:rPr>
+          <w:lang w:val="en-US"/>
+        </w:rPr>
+        <w:t xml:space="preserve">As a player, I want to jump, so I can jump over obstacles </w:t>
+      </w:r>
+    </w:p>
+    <w:p>
+      <w:pPr>
+        <w:pStyle w:val="Listeafsnit"/>
+        <w:numPr>
+          <w:ilvl w:val="0"/>
+          <w:numId w:val="2"/>
+        </w:numPr>
+        <w:rPr>
+          <w:lang w:val="en-US"/>
+        </w:rPr>
+      </w:pPr>
+      <w:r>
+        <w:rPr>
+          <w:lang w:val="en-US"/>
+        </w:rPr>
+        <w:t>As a player, I want to walk from side to side, so I can complete the leve</w:t>
+      </w:r>
+      <w:r>
+        <w:rPr>
+          <w:lang w:val="en-US"/>
+        </w:rPr>
+        <w:t>l</w:t>
+      </w:r>
+    </w:p>
+    <w:p>
+      <w:pPr>
+        <w:pStyle w:val="Listeafsnit"/>
+        <w:numPr>
+          <w:ilvl w:val="0"/>
+          <w:numId w:val="2"/>
+        </w:numPr>
+        <w:rPr>
+          <w:lang w:val="en-US"/>
+        </w:rPr>
+      </w:pPr>
+      <w:r>
+        <w:rPr>
+          <w:lang w:val="en-US"/>
+        </w:rPr>
+        <w:t xml:space="preserve">As a player, I want to score points, so I can beat the </w:t>
+      </w:r>
+      <w:proofErr w:type="spellStart"/>
+      <w:r>
+        <w:rPr>
+          <w:lang w:val="en-US"/>
+        </w:rPr>
+        <w:t>highscore</w:t>
+      </w:r>
+      <w:proofErr w:type="spellEnd"/>
+    </w:p>
+    <w:p>
+      <w:pPr>
+        <w:pStyle w:val="Listeafsnit"/>
+        <w:numPr>
+          <w:ilvl w:val="0"/>
+          <w:numId w:val="2"/>
+        </w:numPr>
+        <w:rPr>
+          <w:lang w:val="en-US"/>
+        </w:rPr>
+      </w:pPr>
+      <w:r>
+        <w:rPr>
+          <w:lang w:val="en-US"/>
+        </w:rPr>
+        <w:t xml:space="preserve">As a spike, I want to kill the player, so he won’t beat the </w:t>
+      </w:r>
+      <w:proofErr w:type="spellStart"/>
+      <w:r>
+        <w:rPr>
+          <w:lang w:val="en-US"/>
+        </w:rPr>
+        <w:t>highscore</w:t>
+      </w:r>
+      <w:proofErr w:type="spellEnd"/>
+    </w:p>
+    <w:p>
+      <w:pPr>
+        <w:pStyle w:val="Listeafsnit"/>
+        <w:numPr>
+          <w:ilvl w:val="0"/>
+          <w:numId w:val="2"/>
+        </w:numPr>
+        <w:rPr>
+          <w:lang w:val="en-US"/>
+        </w:rPr>
+      </w:pPr>
+      <w:r>
+        <w:rPr>
+          <w:lang w:val="en-US"/>
+        </w:rPr>
+        <w:t xml:space="preserve">As a player, I don’t want to fall through the level, so I can don’t have to run the same level again. </w:t>
+      </w:r>
+    </w:p>
+    <w:p>
+      <w:pPr>
+        <w:rPr>
+          <w:lang w:val="en-US"/>
+        </w:rPr>
+      </w:pPr>
+    </w:p>
+    <w:p>
+      <w:pPr>
+        <w:pStyle w:val="Overskrift2"/>
+        <w:rPr>
+          <w:lang w:val="en-US"/>
+        </w:rPr>
+      </w:pPr>
+      <w:r>
+        <w:rPr>
+          <w:lang w:val="en-US"/>
+        </w:rPr>
+        <w:t>TASKS</w:t>
+      </w:r>
+    </w:p>
+    <w:p>
+      <w:pPr>
+        <w:rPr>
+          <w:lang w:val="en-US"/>
+        </w:rPr>
+      </w:pPr>
+    </w:p>
+    <w:p>
+      <w:pPr>
+        <w:pStyle w:val="Listeafsnit"/>
+        <w:numPr>
+          <w:ilvl w:val="0"/>
+          <w:numId w:val="3"/>
+        </w:numPr>
+        <w:rPr>
+          <w:lang w:val="en-US"/>
+        </w:rPr>
+      </w:pPr>
+    </w:p>
+    <w:p>
+      <w:pPr>
+        <w:rPr>
+          <w:lang w:val="en-US"/>
+        </w:rPr>
+      </w:pPr>
+    </w:p>
+    <w:p>
+      <w:pPr>
+        <w:rPr>
+          <w:lang w:val="en-US"/>
+        </w:rPr>
+      </w:pPr>
+    </w:p>
+    <w:p>
+      <w:pPr>
+        <w:rPr>
+          <w:lang w:val="en-US"/>
+        </w:rPr>
+      </w:pPr>
+    </w:p>
+    <w:p>
+      <w:pPr>
+        <w:rPr>
+          <w:lang w:val="en-US"/>
+        </w:rPr>
+      </w:pPr>
+    </w:p>
+    <w:p>
+      <w:pPr>
+        <w:rPr>
+          <w:lang w:val="en-US"/>
+        </w:rPr>
+      </w:pPr>
+      <w:r>
+        <w:rPr>
+          <w:lang w:val="en-US"/>
+        </w:rPr>
+        <w:t xml:space="preserve"> // Udkommenteret</w:t>
       </w:r>
       <w:bookmarkStart w:id="0" w:name="_GoBack"/>
       <w:bookmarkEnd w:id="0"/>
@@ -275,6 +312,163 @@
         <w:rPr>
           <w:lang w:val="en-US"/>
         </w:rPr>
+        <w:t xml:space="preserve">As a player, I </w:t>
+      </w:r>
+      <w:r>
+        <w:rPr>
+          <w:lang w:val="en-US"/>
+        </w:rPr>
+        <w:t>can</w:t>
+      </w:r>
+      <w:r>
+        <w:rPr>
+          <w:lang w:val="en-US"/>
+        </w:rPr>
+        <w:t xml:space="preserve"> jump</w:t>
+      </w:r>
+      <w:r>
+        <w:rPr>
+          <w:lang w:val="en-US"/>
+        </w:rPr>
+        <w:t xml:space="preserve"> over obstacles</w:t>
+      </w:r>
+      <w:r>
+        <w:rPr>
+          <w:lang w:val="en-US"/>
+        </w:rPr>
+        <w:t>.</w:t>
+      </w:r>
+    </w:p>
+    <w:p>
+      <w:pPr>
+        <w:rPr>
+          <w:lang w:val="en-US"/>
+        </w:rPr>
+      </w:pPr>
+      <w:r>
+        <w:rPr>
+          <w:lang w:val="en-US"/>
+        </w:rPr>
+        <w:t xml:space="preserve">As a player, I </w:t>
+      </w:r>
+      <w:r>
+        <w:rPr>
+          <w:lang w:val="en-US"/>
+        </w:rPr>
+        <w:t>can</w:t>
+      </w:r>
+      <w:r>
+        <w:rPr>
+          <w:lang w:val="en-US"/>
+        </w:rPr>
+        <w:t xml:space="preserve"> move around.</w:t>
+      </w:r>
+    </w:p>
+    <w:p>
+      <w:pPr>
+        <w:rPr>
+          <w:lang w:val="en-US"/>
+        </w:rPr>
+      </w:pPr>
+      <w:r>
+        <w:rPr>
+          <w:lang w:val="en-US"/>
+        </w:rPr>
+        <w:t xml:space="preserve">As a player, I </w:t>
+      </w:r>
+      <w:r>
+        <w:rPr>
+          <w:lang w:val="en-US"/>
+        </w:rPr>
+        <w:t>can</w:t>
+      </w:r>
+      <w:r>
+        <w:rPr>
+          <w:lang w:val="en-US"/>
+        </w:rPr>
+        <w:t xml:space="preserve"> score points</w:t>
+      </w:r>
+      <w:r>
+        <w:rPr>
+          <w:lang w:val="en-US"/>
+        </w:rPr>
+        <w:t>.</w:t>
+      </w:r>
+    </w:p>
+    <w:p>
+      <w:pPr>
+        <w:rPr>
+          <w:lang w:val="en-US"/>
+        </w:rPr>
+      </w:pPr>
+      <w:r>
+        <w:rPr>
+          <w:lang w:val="en-US"/>
+        </w:rPr>
+        <w:t>As a player, I can</w:t>
+      </w:r>
+      <w:r>
+        <w:rPr>
+          <w:lang w:val="en-US"/>
+        </w:rPr>
+        <w:t>’t jump out of the level.</w:t>
+      </w:r>
+    </w:p>
+    <w:p>
+      <w:pPr>
+        <w:rPr>
+          <w:lang w:val="en-US"/>
+        </w:rPr>
+      </w:pPr>
+      <w:r>
+        <w:rPr>
+          <w:lang w:val="en-US"/>
+        </w:rPr>
+        <w:t>As a player, I can</w:t>
+      </w:r>
+      <w:r>
+        <w:rPr>
+          <w:lang w:val="en-US"/>
+        </w:rPr>
+        <w:t xml:space="preserve"> save my score online.</w:t>
+      </w:r>
+    </w:p>
+    <w:p>
+      <w:pPr>
+        <w:rPr>
+          <w:lang w:val="en-US"/>
+        </w:rPr>
+      </w:pPr>
+      <w:r>
+        <w:rPr>
+          <w:lang w:val="en-US"/>
+        </w:rPr>
+        <w:t>As a player, I can see my score and top 10 of online saves.</w:t>
+      </w:r>
+    </w:p>
+    <w:p>
+      <w:pPr>
+        <w:rPr>
+          <w:lang w:val="en-US"/>
+        </w:rPr>
+      </w:pPr>
+      <w:r>
+        <w:rPr>
+          <w:lang w:val="en-US"/>
+        </w:rPr>
+        <w:t>As a player, I can unlock a new stage after completing another.</w:t>
+      </w:r>
+    </w:p>
+    <w:p>
+      <w:pPr>
+        <w:rPr>
+          <w:lang w:val="en-US"/>
+        </w:rPr>
+      </w:pPr>
+      <w:r>
+        <w:rPr>
+          <w:lang w:val="en-US"/>
+        </w:rPr>
         <w:t xml:space="preserve">// </w:t>
       </w:r>
       <w:r>
@@ -337,6 +531,7 @@
         <w:rPr>
           <w:lang w:val="en-US"/>
         </w:rPr>
+        <w:lastRenderedPageBreak/>
         <w:t xml:space="preserve">As a designer, I </w:t>
       </w:r>
       <w:r>
@@ -399,6 +594,287 @@
     </w:sectPr>
   </w:body>
 </w:document>
+</file>
+
+<file path=word/numbering.xml><?xml version="1.0" encoding="utf-8"?>
+<w:numbering xmlns:wpc="http://schemas.microsoft.com/office/word/2010/wordprocessingCanvas" xmlns:cx="http://schemas.microsoft.com/office/drawing/2014/chartex" xmlns:cx1="http://schemas.microsoft.com/office/drawing/2015/9/8/chartex" xmlns:cx2="http://schemas.microsoft.com/office/drawing/2015/10/21/chartex" xmlns:cx3="http://schemas.microsoft.com/office/drawing/2016/5/9/chartex" xmlns:cx4="http://schemas.microsoft.com/office/drawing/2016/5/10/chartex" xmlns:cx5="http://schemas.microsoft.com/office/drawing/2016/5/11/chartex" xmlns:cx6="http://schemas.microsoft.com/office/drawing/2016/5/12/chartex" xmlns:cx7="http://schemas.microsoft.com/office/drawing/2016/5/13/chartex" xmlns:cx8="http://schemas.microsoft.com/office/drawing/2016/5/14/chartex" xmlns:mc="http://schemas.openxmlformats.org/markup-compatibility/2006" xmlns:aink="http://schemas.microsoft.com/office/drawing/2016/ink" xmlns:am3d="http://schemas.microsoft.com/office/drawing/2017/model3d" xmlns:o="urn:schemas-microsoft-com:office:office" xmlns:r="http://schemas.openxmlformats.org/officeDocument/2006/relationships" xmlns:m="http://schemas.openxmlformats.org/officeDocument/2006/math" xmlns:v="urn:schemas-microsoft-com:vml" xmlns:wp14="http://schemas.microsoft.com/office/word/2010/wordprocessingDrawing" xmlns:wp="http://schemas.openxmlformats.org/drawingml/2006/wordprocessingDrawing" xmlns:w10="urn:schemas-microsoft-com:office:word" xmlns:w="http://schemas.openxmlformats.org/wordprocessingml/2006/main" xmlns:w14="http://schemas.microsoft.com/office/word/2010/wordml" xmlns:w15="http://schemas.microsoft.com/office/word/2012/wordml" xmlns:w16cid="http://schemas.microsoft.com/office/word/2016/wordml/cid" xmlns:w16se="http://schemas.microsoft.com/office/word/2015/wordml/symex" xmlns:wpg="http://schemas.microsoft.com/office/word/2010/wordprocessingGroup" xmlns:wpi="http://schemas.microsoft.com/office/word/2010/wordprocessingInk" xmlns:wne="http://schemas.microsoft.com/office/word/2006/wordml" xmlns:wps="http://schemas.microsoft.com/office/word/2010/wordprocessingShape" mc:Ignorable="w14 w15 w16se w16cid wp14">
+  <w:abstractNum w:abstractNumId="0" w15:restartNumberingAfterBreak="0">
+    <w:nsid w:val="2087046A"/>
+    <w:multiLevelType w:val="hybridMultilevel"/>
+    <w:tmpl w:val="6CE86F14"/>
+    <w:lvl w:ilvl="0" w:tplc="0406000F">
+      <w:start w:val="1"/>
+      <w:numFmt w:val="decimal"/>
+      <w:lvlText w:val="%1."/>
+      <w:lvlJc w:val="left"/>
+      <w:pPr>
+        <w:ind w:left="720" w:hanging="360"/>
+      </w:pPr>
+      <w:rPr>
+        <w:rFonts w:hint="default"/>
+      </w:rPr>
+    </w:lvl>
+    <w:lvl w:ilvl="1" w:tplc="04060019" w:tentative="1">
+      <w:start w:val="1"/>
+      <w:numFmt w:val="lowerLetter"/>
+      <w:lvlText w:val="%2."/>
+      <w:lvlJc w:val="left"/>
+      <w:pPr>
+        <w:ind w:left="1440" w:hanging="360"/>
+      </w:pPr>
+    </w:lvl>
+    <w:lvl w:ilvl="2" w:tplc="0406001B" w:tentative="1">
+      <w:start w:val="1"/>
+      <w:numFmt w:val="lowerRoman"/>
+      <w:lvlText w:val="%3."/>
+      <w:lvlJc w:val="right"/>
+      <w:pPr>
+        <w:ind w:left="2160" w:hanging="180"/>
+      </w:pPr>
+    </w:lvl>
+    <w:lvl w:ilvl="3" w:tplc="0406000F" w:tentative="1">
+      <w:start w:val="1"/>
+      <w:numFmt w:val="decimal"/>
+      <w:lvlText w:val="%4."/>
+      <w:lvlJc w:val="left"/>
+      <w:pPr>
+        <w:ind w:left="2880" w:hanging="360"/>
+      </w:pPr>
+    </w:lvl>
+    <w:lvl w:ilvl="4" w:tplc="04060019" w:tentative="1">
+      <w:start w:val="1"/>
+      <w:numFmt w:val="lowerLetter"/>
+      <w:lvlText w:val="%5."/>
+      <w:lvlJc w:val="left"/>
+      <w:pPr>
+        <w:ind w:left="3600" w:hanging="360"/>
+      </w:pPr>
+    </w:lvl>
+    <w:lvl w:ilvl="5" w:tplc="0406001B" w:tentative="1">
+      <w:start w:val="1"/>
+      <w:numFmt w:val="lowerRoman"/>
+      <w:lvlText w:val="%6."/>
+      <w:lvlJc w:val="right"/>
+      <w:pPr>
+        <w:ind w:left="4320" w:hanging="180"/>
+      </w:pPr>
+    </w:lvl>
+    <w:lvl w:ilvl="6" w:tplc="0406000F" w:tentative="1">
+      <w:start w:val="1"/>
+      <w:numFmt w:val="decimal"/>
+      <w:lvlText w:val="%7."/>
+      <w:lvlJc w:val="left"/>
+      <w:pPr>
+        <w:ind w:left="5040" w:hanging="360"/>
+      </w:pPr>
+    </w:lvl>
+    <w:lvl w:ilvl="7" w:tplc="04060019" w:tentative="1">
+      <w:start w:val="1"/>
+      <w:numFmt w:val="lowerLetter"/>
+      <w:lvlText w:val="%8."/>
+      <w:lvlJc w:val="left"/>
+      <w:pPr>
+        <w:ind w:left="5760" w:hanging="360"/>
+      </w:pPr>
+    </w:lvl>
+    <w:lvl w:ilvl="8" w:tplc="0406001B" w:tentative="1">
+      <w:start w:val="1"/>
+      <w:numFmt w:val="lowerRoman"/>
+      <w:lvlText w:val="%9."/>
+      <w:lvlJc w:val="right"/>
+      <w:pPr>
+        <w:ind w:left="6480" w:hanging="180"/>
+      </w:pPr>
+    </w:lvl>
+  </w:abstractNum>
+  <w:abstractNum w:abstractNumId="1" w15:restartNumberingAfterBreak="0">
+    <w:nsid w:val="23260F4F"/>
+    <w:multiLevelType w:val="hybridMultilevel"/>
+    <w:tmpl w:val="5AF28E82"/>
+    <w:lvl w:ilvl="0" w:tplc="0406000F">
+      <w:start w:val="1"/>
+      <w:numFmt w:val="decimal"/>
+      <w:lvlText w:val="%1."/>
+      <w:lvlJc w:val="left"/>
+      <w:pPr>
+        <w:ind w:left="720" w:hanging="360"/>
+      </w:pPr>
+      <w:rPr>
+        <w:rFonts w:hint="default"/>
+      </w:rPr>
+    </w:lvl>
+    <w:lvl w:ilvl="1" w:tplc="04060019" w:tentative="1">
+      <w:start w:val="1"/>
+      <w:numFmt w:val="lowerLetter"/>
+      <w:lvlText w:val="%2."/>
+      <w:lvlJc w:val="left"/>
+      <w:pPr>
+        <w:ind w:left="1440" w:hanging="360"/>
+      </w:pPr>
+    </w:lvl>
+    <w:lvl w:ilvl="2" w:tplc="0406001B" w:tentative="1">
+      <w:start w:val="1"/>
+      <w:numFmt w:val="lowerRoman"/>
+      <w:lvlText w:val="%3."/>
+      <w:lvlJc w:val="right"/>
+      <w:pPr>
+        <w:ind w:left="2160" w:hanging="180"/>
+      </w:pPr>
+    </w:lvl>
+    <w:lvl w:ilvl="3" w:tplc="0406000F" w:tentative="1">
+      <w:start w:val="1"/>
+      <w:numFmt w:val="decimal"/>
+      <w:lvlText w:val="%4."/>
+      <w:lvlJc w:val="left"/>
+      <w:pPr>
+        <w:ind w:left="2880" w:hanging="360"/>
+      </w:pPr>
+    </w:lvl>
+    <w:lvl w:ilvl="4" w:tplc="04060019" w:tentative="1">
+      <w:start w:val="1"/>
+      <w:numFmt w:val="lowerLetter"/>
+      <w:lvlText w:val="%5."/>
+      <w:lvlJc w:val="left"/>
+      <w:pPr>
+        <w:ind w:left="3600" w:hanging="360"/>
+      </w:pPr>
+    </w:lvl>
+    <w:lvl w:ilvl="5" w:tplc="0406001B" w:tentative="1">
+      <w:start w:val="1"/>
+      <w:numFmt w:val="lowerRoman"/>
+      <w:lvlText w:val="%6."/>
+      <w:lvlJc w:val="right"/>
+      <w:pPr>
+        <w:ind w:left="4320" w:hanging="180"/>
+      </w:pPr>
+    </w:lvl>
+    <w:lvl w:ilvl="6" w:tplc="0406000F" w:tentative="1">
+      <w:start w:val="1"/>
+      <w:numFmt w:val="decimal"/>
+      <w:lvlText w:val="%7."/>
+      <w:lvlJc w:val="left"/>
+      <w:pPr>
+        <w:ind w:left="5040" w:hanging="360"/>
+      </w:pPr>
+    </w:lvl>
+    <w:lvl w:ilvl="7" w:tplc="04060019" w:tentative="1">
+      <w:start w:val="1"/>
+      <w:numFmt w:val="lowerLetter"/>
+      <w:lvlText w:val="%8."/>
+      <w:lvlJc w:val="left"/>
+      <w:pPr>
+        <w:ind w:left="5760" w:hanging="360"/>
+      </w:pPr>
+    </w:lvl>
+    <w:lvl w:ilvl="8" w:tplc="0406001B" w:tentative="1">
+      <w:start w:val="1"/>
+      <w:numFmt w:val="lowerRoman"/>
+      <w:lvlText w:val="%9."/>
+      <w:lvlJc w:val="right"/>
+      <w:pPr>
+        <w:ind w:left="6480" w:hanging="180"/>
+      </w:pPr>
+    </w:lvl>
+  </w:abstractNum>
+  <w:abstractNum w:abstractNumId="2" w15:restartNumberingAfterBreak="0">
+    <w:nsid w:val="6ABD1EA3"/>
+    <w:multiLevelType w:val="hybridMultilevel"/>
+    <w:tmpl w:val="852A0F20"/>
+    <w:lvl w:ilvl="0" w:tplc="0406000F">
+      <w:start w:val="1"/>
+      <w:numFmt w:val="decimal"/>
+      <w:lvlText w:val="%1."/>
+      <w:lvlJc w:val="left"/>
+      <w:pPr>
+        <w:ind w:left="720" w:hanging="360"/>
+      </w:pPr>
+      <w:rPr>
+        <w:rFonts w:hint="default"/>
+      </w:rPr>
+    </w:lvl>
+    <w:lvl w:ilvl="1" w:tplc="04060019" w:tentative="1">
+      <w:start w:val="1"/>
+      <w:numFmt w:val="lowerLetter"/>
+      <w:lvlText w:val="%2."/>
+      <w:lvlJc w:val="left"/>
+      <w:pPr>
+        <w:ind w:left="1440" w:hanging="360"/>
+      </w:pPr>
+    </w:lvl>
+    <w:lvl w:ilvl="2" w:tplc="0406001B" w:tentative="1">
+      <w:start w:val="1"/>
+      <w:numFmt w:val="lowerRoman"/>
+      <w:lvlText w:val="%3."/>
+      <w:lvlJc w:val="right"/>
+      <w:pPr>
+        <w:ind w:left="2160" w:hanging="180"/>
+      </w:pPr>
+    </w:lvl>
+    <w:lvl w:ilvl="3" w:tplc="0406000F" w:tentative="1">
+      <w:start w:val="1"/>
+      <w:numFmt w:val="decimal"/>
+      <w:lvlText w:val="%4."/>
+      <w:lvlJc w:val="left"/>
+      <w:pPr>
+        <w:ind w:left="2880" w:hanging="360"/>
+      </w:pPr>
+    </w:lvl>
+    <w:lvl w:ilvl="4" w:tplc="04060019" w:tentative="1">
+      <w:start w:val="1"/>
+      <w:numFmt w:val="lowerLetter"/>
+      <w:lvlText w:val="%5."/>
+      <w:lvlJc w:val="left"/>
+      <w:pPr>
+        <w:ind w:left="3600" w:hanging="360"/>
+      </w:pPr>
+    </w:lvl>
+    <w:lvl w:ilvl="5" w:tplc="0406001B" w:tentative="1">
+      <w:start w:val="1"/>
+      <w:numFmt w:val="lowerRoman"/>
+      <w:lvlText w:val="%6."/>
+      <w:lvlJc w:val="right"/>
+      <w:pPr>
+        <w:ind w:left="4320" w:hanging="180"/>
+      </w:pPr>
+    </w:lvl>
+    <w:lvl w:ilvl="6" w:tplc="0406000F" w:tentative="1">
+      <w:start w:val="1"/>
+      <w:numFmt w:val="decimal"/>
+      <w:lvlText w:val="%7."/>
+      <w:lvlJc w:val="left"/>
+      <w:pPr>
+        <w:ind w:left="5040" w:hanging="360"/>
+      </w:pPr>
+    </w:lvl>
+    <w:lvl w:ilvl="7" w:tplc="04060019" w:tentative="1">
+      <w:start w:val="1"/>
+      <w:numFmt w:val="lowerLetter"/>
+      <w:lvlText w:val="%8."/>
+      <w:lvlJc w:val="left"/>
+      <w:pPr>
+        <w:ind w:left="5760" w:hanging="360"/>
+      </w:pPr>
+    </w:lvl>
+    <w:lvl w:ilvl="8" w:tplc="0406001B" w:tentative="1">
+      <w:start w:val="1"/>
+      <w:numFmt w:val="lowerRoman"/>
+      <w:lvlText w:val="%9."/>
+      <w:lvlJc w:val="right"/>
+      <w:pPr>
+        <w:ind w:left="6480" w:hanging="180"/>
+      </w:pPr>
+    </w:lvl>
+  </w:abstractNum>
+  <w:num w:numId="1">
+    <w:abstractNumId w:val="1"/>
+  </w:num>
+  <w:num w:numId="2">
+    <w:abstractNumId w:val="0"/>
+  </w:num>
+  <w:num w:numId="3">
+    <w:abstractNumId w:val="2"/>
+  </w:num>
+</w:numbering>
 </file>
 
 <file path=word/styles.xml><?xml version="1.0" encoding="utf-8"?>
@@ -1404,6 +1880,17 @@
       <w:outlineLvl w:val="9"/>
     </w:pPr>
   </w:style>
+  <w:style w:type="paragraph" w:styleId="Listeafsnit">
+    <w:name w:val="List Paragraph"/>
+    <w:basedOn w:val="Normal"/>
+    <w:uiPriority w:val="34"/>
+    <w:qFormat/>
+    <w:rsid w:val="00726006"/>
+    <w:pPr>
+      <w:ind w:left="720"/>
+      <w:contextualSpacing/>
+    </w:pPr>
+  </w:style>
 </w:styles>
 </file>
 

</xml_diff>

<commit_message>
Tasks oprettet samt opdatering af User Stories
</commit_message>
<xml_diff>
--- a/Documentation/User Stories - Draft.docx
+++ b/Documentation/User Stories - Draft.docx
@@ -98,6 +98,12 @@
           <w:lang w:val="en-US"/>
         </w:rPr>
         <w:t>ies</w:t>
+      </w:r>
+      <w:r>
+        <w:rPr>
+          <w:lang w:val="en-US"/>
+        </w:rPr>
+        <w:t xml:space="preserve"> &amp; product backlog </w:t>
       </w:r>
     </w:p>
     <w:p>
@@ -122,8 +128,22 @@
         <w:rPr>
           <w:lang w:val="en-US"/>
         </w:rPr>
-        <w:t xml:space="preserve">As a player, I want to jump, so I can jump over obstacles </w:t>
-      </w:r>
+        <w:t xml:space="preserve">As a player, I want to walk from side to side, so I </w:t>
+      </w:r>
+      <w:r>
+        <w:rPr>
+          <w:lang w:val="en-US"/>
+        </w:rPr>
+        <w:t xml:space="preserve">top the </w:t>
+      </w:r>
+      <w:proofErr w:type="spellStart"/>
+      <w:r>
+        <w:rPr>
+          <w:lang w:val="en-US"/>
+        </w:rPr>
+        <w:t>highscore</w:t>
+      </w:r>
+      <w:proofErr w:type="spellEnd"/>
     </w:p>
     <w:p>
       <w:pPr>
@@ -140,13 +160,13 @@
         <w:rPr>
           <w:lang w:val="en-US"/>
         </w:rPr>
-        <w:t>As a player, I want to walk from side to side, so I can complete the leve</w:t>
-      </w:r>
-      <w:r>
-        <w:rPr>
-          <w:lang w:val="en-US"/>
-        </w:rPr>
-        <w:t>l</w:t>
+        <w:t xml:space="preserve">As a </w:t>
+      </w:r>
+      <w:r>
+        <w:rPr>
+          <w:lang w:val="en-US"/>
+        </w:rPr>
+        <w:t xml:space="preserve">player, I want to jump, so I can jump over obstacles </w:t>
       </w:r>
     </w:p>
     <w:p>
@@ -216,15 +236,22 @@
         <w:rPr>
           <w:lang w:val="en-US"/>
         </w:rPr>
-        <w:t xml:space="preserve">As a player, I don’t want to fall through the level, so I can don’t have to run the same level again. </w:t>
-      </w:r>
-    </w:p>
-    <w:p>
-      <w:pPr>
-        <w:rPr>
-          <w:lang w:val="en-US"/>
-        </w:rPr>
-      </w:pPr>
+        <w:t xml:space="preserve">As a player, I want to see the </w:t>
+      </w:r>
+      <w:proofErr w:type="spellStart"/>
+      <w:r>
+        <w:rPr>
+          <w:lang w:val="en-US"/>
+        </w:rPr>
+        <w:t>highscore</w:t>
+      </w:r>
+      <w:proofErr w:type="spellEnd"/>
+      <w:r>
+        <w:rPr>
+          <w:lang w:val="en-US"/>
+        </w:rPr>
+        <w:t xml:space="preserve"> online, so I know whom is leading</w:t>
+      </w:r>
     </w:p>
     <w:p>
       <w:pPr>
@@ -245,6 +272,583 @@
         <w:rPr>
           <w:lang w:val="en-US"/>
         </w:rPr>
+      </w:pPr>
+    </w:p>
+    <w:p>
+      <w:pPr>
+        <w:rPr>
+          <w:lang w:val="en-US"/>
+        </w:rPr>
+      </w:pPr>
+      <w:r>
+        <w:rPr>
+          <w:lang w:val="en-US"/>
+        </w:rPr>
+        <w:t xml:space="preserve">User story </w:t>
+      </w:r>
+      <w:r>
+        <w:rPr>
+          <w:lang w:val="en-US"/>
+        </w:rPr>
+        <w:br/>
+      </w:r>
+      <w:r>
+        <w:rPr>
+          <w:lang w:val="en-US"/>
+        </w:rPr>
+        <w:t xml:space="preserve">1.1: </w:t>
+      </w:r>
+      <w:proofErr w:type="gramStart"/>
+      <w:r>
+        <w:rPr>
+          <w:lang w:val="en-US"/>
+        </w:rPr>
+        <w:t>create  platform</w:t>
+      </w:r>
+      <w:proofErr w:type="gramEnd"/>
+      <w:r>
+        <w:rPr>
+          <w:lang w:val="en-US"/>
+        </w:rPr>
+        <w:t xml:space="preserve"> </w:t>
+      </w:r>
+      <w:r>
+        <w:rPr>
+          <w:lang w:val="en-US"/>
+        </w:rPr>
+        <w:t>(estimated time: 1 hour)</w:t>
+      </w:r>
+      <w:r>
+        <w:rPr>
+          <w:lang w:val="en-US"/>
+        </w:rPr>
+        <w:br/>
+      </w:r>
+      <w:r>
+        <w:rPr>
+          <w:lang w:val="en-US"/>
+        </w:rPr>
+        <w:t xml:space="preserve">1.2: </w:t>
+      </w:r>
+      <w:r>
+        <w:rPr>
+          <w:lang w:val="en-US"/>
+        </w:rPr>
+        <w:t>create player</w:t>
+      </w:r>
+      <w:r>
+        <w:rPr>
+          <w:lang w:val="en-US"/>
+        </w:rPr>
+        <w:t xml:space="preserve"> (estimated time: 2 hours)</w:t>
+      </w:r>
+      <w:r>
+        <w:rPr>
+          <w:lang w:val="en-US"/>
+        </w:rPr>
+        <w:br/>
+        <w:t xml:space="preserve">1.2.1: Test </w:t>
+      </w:r>
+      <w:proofErr w:type="spellStart"/>
+      <w:r>
+        <w:rPr>
+          <w:lang w:val="en-US"/>
+        </w:rPr>
+        <w:t>af</w:t>
+      </w:r>
+      <w:proofErr w:type="spellEnd"/>
+      <w:r>
+        <w:rPr>
+          <w:lang w:val="en-US"/>
+        </w:rPr>
+        <w:t xml:space="preserve"> movement </w:t>
+      </w:r>
+      <w:proofErr w:type="spellStart"/>
+      <w:r>
+        <w:rPr>
+          <w:lang w:val="en-US"/>
+        </w:rPr>
+        <w:t>fra</w:t>
+      </w:r>
+      <w:proofErr w:type="spellEnd"/>
+      <w:r>
+        <w:rPr>
+          <w:lang w:val="en-US"/>
+        </w:rPr>
+        <w:t xml:space="preserve"> side </w:t>
+      </w:r>
+      <w:proofErr w:type="spellStart"/>
+      <w:r>
+        <w:rPr>
+          <w:lang w:val="en-US"/>
+        </w:rPr>
+        <w:t>til</w:t>
+      </w:r>
+      <w:proofErr w:type="spellEnd"/>
+      <w:r>
+        <w:rPr>
+          <w:lang w:val="en-US"/>
+        </w:rPr>
+        <w:t xml:space="preserve"> side (1 hour)</w:t>
+      </w:r>
+      <w:r>
+        <w:rPr>
+          <w:lang w:val="en-US"/>
+        </w:rPr>
+        <w:br/>
+      </w:r>
+    </w:p>
+    <w:p>
+      <w:pPr>
+        <w:rPr>
+          <w:lang w:val="en-GB"/>
+        </w:rPr>
+      </w:pPr>
+      <w:r>
+        <w:rPr>
+          <w:lang w:val="en-GB"/>
+        </w:rPr>
+        <w:t xml:space="preserve">2.1: </w:t>
+      </w:r>
+      <w:proofErr w:type="spellStart"/>
+      <w:r>
+        <w:rPr>
+          <w:lang w:val="en-GB"/>
+        </w:rPr>
+        <w:t>Implementere</w:t>
+      </w:r>
+      <w:proofErr w:type="spellEnd"/>
+      <w:r>
+        <w:rPr>
+          <w:lang w:val="en-GB"/>
+        </w:rPr>
+        <w:t xml:space="preserve"> jump me</w:t>
+      </w:r>
+      <w:r>
+        <w:rPr>
+          <w:lang w:val="en-GB"/>
+        </w:rPr>
+        <w:t>chanic</w:t>
+      </w:r>
+      <w:r>
+        <w:rPr>
+          <w:lang w:val="en-GB"/>
+        </w:rPr>
+        <w:t xml:space="preserve"> (estimated time</w:t>
+      </w:r>
+      <w:r>
+        <w:rPr>
+          <w:lang w:val="en-GB"/>
+        </w:rPr>
+        <w:t>: 2 h)</w:t>
+      </w:r>
+      <w:r>
+        <w:rPr>
+          <w:lang w:val="en-GB"/>
+        </w:rPr>
+        <w:br/>
+        <w:t xml:space="preserve">2.1.1: Test </w:t>
+      </w:r>
+      <w:proofErr w:type="spellStart"/>
+      <w:r>
+        <w:rPr>
+          <w:lang w:val="en-GB"/>
+        </w:rPr>
+        <w:t>af</w:t>
+      </w:r>
+      <w:proofErr w:type="spellEnd"/>
+      <w:r>
+        <w:rPr>
+          <w:lang w:val="en-GB"/>
+        </w:rPr>
+        <w:t xml:space="preserve"> jump mechanic (1 hour)</w:t>
+      </w:r>
+    </w:p>
+    <w:p>
+      <w:pPr>
+        <w:rPr>
+          <w:lang w:val="en-GB"/>
+        </w:rPr>
+      </w:pPr>
+      <w:r>
+        <w:rPr>
+          <w:lang w:val="en-GB"/>
+        </w:rPr>
+        <w:t xml:space="preserve">3.1: </w:t>
+      </w:r>
+      <w:proofErr w:type="spellStart"/>
+      <w:r>
+        <w:rPr>
+          <w:lang w:val="en-GB"/>
+        </w:rPr>
+        <w:t>Implementering</w:t>
+      </w:r>
+      <w:proofErr w:type="spellEnd"/>
+      <w:r>
+        <w:rPr>
+          <w:lang w:val="en-GB"/>
+        </w:rPr>
+        <w:t xml:space="preserve"> </w:t>
+      </w:r>
+      <w:proofErr w:type="spellStart"/>
+      <w:r>
+        <w:rPr>
+          <w:lang w:val="en-GB"/>
+        </w:rPr>
+        <w:t>af</w:t>
+      </w:r>
+      <w:proofErr w:type="spellEnd"/>
+      <w:r>
+        <w:rPr>
+          <w:lang w:val="en-GB"/>
+        </w:rPr>
+        <w:t xml:space="preserve"> points (estimated time: 2h)</w:t>
+      </w:r>
+      <w:r>
+        <w:rPr>
+          <w:lang w:val="en-GB"/>
+        </w:rPr>
+        <w:br/>
+        <w:t xml:space="preserve">3.1.1: Test </w:t>
+      </w:r>
+      <w:proofErr w:type="spellStart"/>
+      <w:r>
+        <w:rPr>
+          <w:lang w:val="en-GB"/>
+        </w:rPr>
+        <w:t>af</w:t>
+      </w:r>
+      <w:proofErr w:type="spellEnd"/>
+      <w:r>
+        <w:rPr>
+          <w:lang w:val="en-GB"/>
+        </w:rPr>
+        <w:t xml:space="preserve"> </w:t>
+      </w:r>
+      <w:proofErr w:type="spellStart"/>
+      <w:r>
+        <w:rPr>
+          <w:lang w:val="en-GB"/>
+        </w:rPr>
+        <w:t>Implementering</w:t>
+      </w:r>
+      <w:proofErr w:type="spellEnd"/>
+      <w:r>
+        <w:rPr>
+          <w:lang w:val="en-GB"/>
+        </w:rPr>
+        <w:t xml:space="preserve"> </w:t>
+      </w:r>
+      <w:proofErr w:type="spellStart"/>
+      <w:r>
+        <w:rPr>
+          <w:lang w:val="en-GB"/>
+        </w:rPr>
+        <w:t>af</w:t>
+      </w:r>
+      <w:proofErr w:type="spellEnd"/>
+      <w:r>
+        <w:rPr>
+          <w:lang w:val="en-GB"/>
+        </w:rPr>
+        <w:t xml:space="preserve"> points (estimated time: 1h)</w:t>
+      </w:r>
+    </w:p>
+    <w:p>
+      <w:pPr>
+        <w:rPr>
+          <w:lang w:val="en-GB"/>
+        </w:rPr>
+      </w:pPr>
+      <w:r>
+        <w:rPr>
+          <w:lang w:val="en-GB"/>
+        </w:rPr>
+        <w:t xml:space="preserve">4.1: </w:t>
+      </w:r>
+      <w:proofErr w:type="spellStart"/>
+      <w:r>
+        <w:rPr>
+          <w:lang w:val="en-GB"/>
+        </w:rPr>
+        <w:t>Implementering</w:t>
+      </w:r>
+      <w:proofErr w:type="spellEnd"/>
+      <w:r>
+        <w:rPr>
+          <w:lang w:val="en-GB"/>
+        </w:rPr>
+        <w:t xml:space="preserve"> </w:t>
+      </w:r>
+      <w:proofErr w:type="spellStart"/>
+      <w:r>
+        <w:rPr>
+          <w:lang w:val="en-GB"/>
+        </w:rPr>
+        <w:t>af</w:t>
+      </w:r>
+      <w:proofErr w:type="spellEnd"/>
+      <w:r>
+        <w:rPr>
+          <w:lang w:val="en-GB"/>
+        </w:rPr>
+        <w:t xml:space="preserve"> obstacles (estimated time: 2h)</w:t>
+      </w:r>
+      <w:r>
+        <w:rPr>
+          <w:lang w:val="en-GB"/>
+        </w:rPr>
+        <w:br/>
+        <w:t xml:space="preserve">4.1.1: Test </w:t>
+      </w:r>
+      <w:proofErr w:type="spellStart"/>
+      <w:r>
+        <w:rPr>
+          <w:lang w:val="en-GB"/>
+        </w:rPr>
+        <w:t>af</w:t>
+      </w:r>
+      <w:proofErr w:type="spellEnd"/>
+      <w:r>
+        <w:rPr>
+          <w:lang w:val="en-GB"/>
+        </w:rPr>
+        <w:t xml:space="preserve"> </w:t>
+      </w:r>
+      <w:proofErr w:type="spellStart"/>
+      <w:r>
+        <w:rPr>
+          <w:lang w:val="en-GB"/>
+        </w:rPr>
+        <w:t>implementering</w:t>
+      </w:r>
+      <w:proofErr w:type="spellEnd"/>
+      <w:r>
+        <w:rPr>
+          <w:lang w:val="en-GB"/>
+        </w:rPr>
+        <w:t xml:space="preserve"> </w:t>
+      </w:r>
+      <w:proofErr w:type="spellStart"/>
+      <w:r>
+        <w:rPr>
+          <w:lang w:val="en-GB"/>
+        </w:rPr>
+        <w:t>af</w:t>
+      </w:r>
+      <w:proofErr w:type="spellEnd"/>
+      <w:r>
+        <w:rPr>
+          <w:lang w:val="en-GB"/>
+        </w:rPr>
+        <w:t xml:space="preserve"> obstacles (estimated time: 1h)</w:t>
+      </w:r>
+    </w:p>
+    <w:p>
+      <w:pPr>
+        <w:rPr>
+          <w:lang w:val="en-GB"/>
+        </w:rPr>
+      </w:pPr>
+      <w:r>
+        <w:rPr>
+          <w:lang w:val="en-GB"/>
+        </w:rPr>
+        <w:t>5.1: Create database Azure (estimated time: 3h)</w:t>
+      </w:r>
+      <w:r>
+        <w:rPr>
+          <w:lang w:val="en-GB"/>
+        </w:rPr>
+        <w:br/>
+        <w:t xml:space="preserve">5.1.1: Test </w:t>
+      </w:r>
+      <w:proofErr w:type="spellStart"/>
+      <w:r>
+        <w:rPr>
+          <w:lang w:val="en-GB"/>
+        </w:rPr>
+        <w:t>af</w:t>
+      </w:r>
+      <w:proofErr w:type="spellEnd"/>
+      <w:r>
+        <w:rPr>
+          <w:lang w:val="en-GB"/>
+        </w:rPr>
+        <w:t xml:space="preserve"> database om der </w:t>
+      </w:r>
+      <w:proofErr w:type="spellStart"/>
+      <w:r>
+        <w:rPr>
+          <w:lang w:val="en-GB"/>
+        </w:rPr>
+        <w:t>bliver</w:t>
+      </w:r>
+      <w:proofErr w:type="spellEnd"/>
+      <w:r>
+        <w:rPr>
+          <w:lang w:val="en-GB"/>
+        </w:rPr>
+        <w:t xml:space="preserve"> </w:t>
+      </w:r>
+      <w:proofErr w:type="spellStart"/>
+      <w:r>
+        <w:rPr>
+          <w:lang w:val="en-GB"/>
+        </w:rPr>
+        <w:t>smidt</w:t>
+      </w:r>
+      <w:proofErr w:type="spellEnd"/>
+      <w:r>
+        <w:rPr>
+          <w:lang w:val="en-GB"/>
+        </w:rPr>
+        <w:t xml:space="preserve"> ting op </w:t>
+      </w:r>
+      <w:proofErr w:type="spellStart"/>
+      <w:r>
+        <w:rPr>
+          <w:lang w:val="en-GB"/>
+        </w:rPr>
+        <w:t>på</w:t>
+      </w:r>
+      <w:proofErr w:type="spellEnd"/>
+      <w:r>
+        <w:rPr>
+          <w:lang w:val="en-GB"/>
+        </w:rPr>
+        <w:t xml:space="preserve"> azure (estimated time: 1h)</w:t>
+      </w:r>
+      <w:r>
+        <w:rPr>
+          <w:lang w:val="en-GB"/>
+        </w:rPr>
+        <w:br/>
+        <w:t>5.2: Create webservice (estimated time: 2h)</w:t>
+      </w:r>
+      <w:r>
+        <w:rPr>
+          <w:lang w:val="en-GB"/>
+        </w:rPr>
+        <w:br/>
+        <w:t xml:space="preserve">5.2.1: Test </w:t>
+      </w:r>
+      <w:proofErr w:type="spellStart"/>
+      <w:r>
+        <w:rPr>
+          <w:lang w:val="en-GB"/>
+        </w:rPr>
+        <w:t>af</w:t>
+      </w:r>
+      <w:proofErr w:type="spellEnd"/>
+      <w:r>
+        <w:rPr>
+          <w:lang w:val="en-GB"/>
+        </w:rPr>
+        <w:t xml:space="preserve"> webservice, </w:t>
+      </w:r>
+      <w:proofErr w:type="spellStart"/>
+      <w:r>
+        <w:rPr>
+          <w:lang w:val="en-GB"/>
+        </w:rPr>
+        <w:t>kan</w:t>
+      </w:r>
+      <w:proofErr w:type="spellEnd"/>
+      <w:r>
+        <w:rPr>
+          <w:lang w:val="en-GB"/>
+        </w:rPr>
+        <w:t xml:space="preserve"> den </w:t>
+      </w:r>
+      <w:proofErr w:type="spellStart"/>
+      <w:r>
+        <w:rPr>
+          <w:lang w:val="en-GB"/>
+        </w:rPr>
+        <w:t>sende</w:t>
+      </w:r>
+      <w:proofErr w:type="spellEnd"/>
+      <w:r>
+        <w:rPr>
+          <w:lang w:val="en-GB"/>
+        </w:rPr>
+        <w:t xml:space="preserve"> </w:t>
+      </w:r>
+      <w:proofErr w:type="spellStart"/>
+      <w:r>
+        <w:rPr>
+          <w:lang w:val="en-GB"/>
+        </w:rPr>
+        <w:t>til</w:t>
+      </w:r>
+      <w:proofErr w:type="spellEnd"/>
+      <w:r>
+        <w:rPr>
+          <w:lang w:val="en-GB"/>
+        </w:rPr>
+        <w:t xml:space="preserve"> database (est</w:t>
+      </w:r>
+      <w:r>
+        <w:rPr>
+          <w:lang w:val="en-GB"/>
+        </w:rPr>
+        <w:t>imated time: 1h)</w:t>
+      </w:r>
+      <w:r>
+        <w:rPr>
+          <w:lang w:val="en-GB"/>
+        </w:rPr>
+        <w:br/>
+      </w:r>
+    </w:p>
+    <w:p>
+      <w:r>
+        <w:t>6</w:t>
+      </w:r>
+      <w:r>
+        <w:t xml:space="preserve">. Download </w:t>
+      </w:r>
+      <w:proofErr w:type="spellStart"/>
+      <w:r>
+        <w:t>unity</w:t>
+      </w:r>
+      <w:proofErr w:type="spellEnd"/>
+      <w:r>
+        <w:t xml:space="preserve">, </w:t>
+      </w:r>
+      <w:proofErr w:type="spellStart"/>
+      <w:r>
+        <w:t>Github</w:t>
+      </w:r>
+      <w:proofErr w:type="spellEnd"/>
+      <w:r>
+        <w:t xml:space="preserve"> desktop, oprettelse på </w:t>
+      </w:r>
+      <w:proofErr w:type="spellStart"/>
+      <w:r>
+        <w:t>scrumdesk</w:t>
+      </w:r>
+      <w:proofErr w:type="spellEnd"/>
+      <w:r>
+        <w:t xml:space="preserve"> og Visua</w:t>
+      </w:r>
+      <w:r>
+        <w:t>l studio</w:t>
+      </w:r>
+    </w:p>
+    <w:p/>
+    <w:p/>
+    <w:p/>
+    <w:p/>
+    <w:p>
+      <w:pPr>
+        <w:ind w:left="360"/>
+      </w:pPr>
+    </w:p>
+    <w:p>
+      <w:pPr>
+        <w:pStyle w:val="Listeafsnit"/>
       </w:pPr>
     </w:p>
     <w:p>
@@ -252,55 +856,61 @@
         <w:pStyle w:val="Listeafsnit"/>
         <w:numPr>
           <w:ilvl w:val="0"/>
-          <w:numId w:val="3"/>
+          <w:numId w:val="4"/>
         </w:numPr>
-        <w:rPr>
-          <w:lang w:val="en-US"/>
-        </w:rPr>
-      </w:pPr>
-    </w:p>
-    <w:p>
-      <w:pPr>
-        <w:rPr>
-          <w:lang w:val="en-US"/>
-        </w:rPr>
-      </w:pPr>
-    </w:p>
-    <w:p>
-      <w:pPr>
-        <w:rPr>
-          <w:lang w:val="en-US"/>
-        </w:rPr>
-      </w:pPr>
-    </w:p>
-    <w:p>
-      <w:pPr>
-        <w:rPr>
-          <w:lang w:val="en-US"/>
-        </w:rPr>
-      </w:pPr>
-    </w:p>
-    <w:p>
-      <w:pPr>
-        <w:rPr>
-          <w:lang w:val="en-US"/>
-        </w:rPr>
-      </w:pPr>
-    </w:p>
-    <w:p>
-      <w:pPr>
-        <w:rPr>
-          <w:lang w:val="en-US"/>
-        </w:rPr>
-      </w:pPr>
-      <w:r>
-        <w:rPr>
-          <w:lang w:val="en-US"/>
-        </w:rPr>
-        <w:t xml:space="preserve"> // Udkommenteret</w:t>
+      </w:pPr>
+    </w:p>
+    <w:p>
+      <w:pPr>
+        <w:ind w:left="360"/>
+        <w:rPr>
+          <w:lang w:val="en-US"/>
+        </w:rPr>
+      </w:pPr>
+      <w:proofErr w:type="spellStart"/>
+      <w:r>
+        <w:rPr>
+          <w:lang w:val="en-US"/>
+        </w:rPr>
+        <w:t>Opsætning</w:t>
       </w:r>
       <w:bookmarkStart w:id="0" w:name="_GoBack"/>
       <w:bookmarkEnd w:id="0"/>
+      <w:proofErr w:type="spellEnd"/>
+    </w:p>
+    <w:p>
+      <w:pPr>
+        <w:rPr>
+          <w:lang w:val="en-US"/>
+        </w:rPr>
+      </w:pPr>
+    </w:p>
+    <w:p>
+      <w:pPr>
+        <w:rPr>
+          <w:lang w:val="en-US"/>
+        </w:rPr>
+      </w:pPr>
+      <w:r>
+        <w:rPr>
+          <w:lang w:val="en-US"/>
+        </w:rPr>
+        <w:t xml:space="preserve"> // </w:t>
+      </w:r>
+      <w:proofErr w:type="spellStart"/>
+      <w:r>
+        <w:rPr>
+          <w:lang w:val="en-US"/>
+        </w:rPr>
+        <w:t>Udkommenteret</w:t>
+      </w:r>
+      <w:proofErr w:type="spellEnd"/>
+      <w:r>
+        <w:rPr>
+          <w:lang w:val="en-US"/>
+        </w:rPr>
+        <w:t xml:space="preserve"> </w:t>
+      </w:r>
     </w:p>
     <w:p>
       <w:pPr>
@@ -531,7 +1141,6 @@
         <w:rPr>
           <w:lang w:val="en-US"/>
         </w:rPr>
-        <w:lastRenderedPageBreak/>
         <w:t xml:space="preserve">As a designer, I </w:t>
       </w:r>
       <w:r>
@@ -599,6 +1208,119 @@
 <file path=word/numbering.xml><?xml version="1.0" encoding="utf-8"?>
 <w:numbering xmlns:wpc="http://schemas.microsoft.com/office/word/2010/wordprocessingCanvas" xmlns:cx="http://schemas.microsoft.com/office/drawing/2014/chartex" xmlns:cx1="http://schemas.microsoft.com/office/drawing/2015/9/8/chartex" xmlns:cx2="http://schemas.microsoft.com/office/drawing/2015/10/21/chartex" xmlns:cx3="http://schemas.microsoft.com/office/drawing/2016/5/9/chartex" xmlns:cx4="http://schemas.microsoft.com/office/drawing/2016/5/10/chartex" xmlns:cx5="http://schemas.microsoft.com/office/drawing/2016/5/11/chartex" xmlns:cx6="http://schemas.microsoft.com/office/drawing/2016/5/12/chartex" xmlns:cx7="http://schemas.microsoft.com/office/drawing/2016/5/13/chartex" xmlns:cx8="http://schemas.microsoft.com/office/drawing/2016/5/14/chartex" xmlns:mc="http://schemas.openxmlformats.org/markup-compatibility/2006" xmlns:aink="http://schemas.microsoft.com/office/drawing/2016/ink" xmlns:am3d="http://schemas.microsoft.com/office/drawing/2017/model3d" xmlns:o="urn:schemas-microsoft-com:office:office" xmlns:r="http://schemas.openxmlformats.org/officeDocument/2006/relationships" xmlns:m="http://schemas.openxmlformats.org/officeDocument/2006/math" xmlns:v="urn:schemas-microsoft-com:vml" xmlns:wp14="http://schemas.microsoft.com/office/word/2010/wordprocessingDrawing" xmlns:wp="http://schemas.openxmlformats.org/drawingml/2006/wordprocessingDrawing" xmlns:w10="urn:schemas-microsoft-com:office:word" xmlns:w="http://schemas.openxmlformats.org/wordprocessingml/2006/main" xmlns:w14="http://schemas.microsoft.com/office/word/2010/wordml" xmlns:w15="http://schemas.microsoft.com/office/word/2012/wordml" xmlns:w16cid="http://schemas.microsoft.com/office/word/2016/wordml/cid" xmlns:w16se="http://schemas.microsoft.com/office/word/2015/wordml/symex" xmlns:wpg="http://schemas.microsoft.com/office/word/2010/wordprocessingGroup" xmlns:wpi="http://schemas.microsoft.com/office/word/2010/wordprocessingInk" xmlns:wne="http://schemas.microsoft.com/office/word/2006/wordml" xmlns:wps="http://schemas.microsoft.com/office/word/2010/wordprocessingShape" mc:Ignorable="w14 w15 w16se w16cid wp14">
   <w:abstractNum w:abstractNumId="0" w15:restartNumberingAfterBreak="0">
+    <w:nsid w:val="0FBB366E"/>
+    <w:multiLevelType w:val="hybridMultilevel"/>
+    <w:tmpl w:val="C6FC5DE2"/>
+    <w:lvl w:ilvl="0" w:tplc="1CAC3E5C">
+      <w:start w:val="1"/>
+      <w:numFmt w:val="bullet"/>
+      <w:lvlText w:val="-"/>
+      <w:lvlJc w:val="left"/>
+      <w:pPr>
+        <w:ind w:left="720" w:hanging="360"/>
+      </w:pPr>
+      <w:rPr>
+        <w:rFonts w:ascii="Calibri" w:eastAsiaTheme="minorEastAsia" w:hAnsi="Calibri" w:cs="Calibri" w:hint="default"/>
+      </w:rPr>
+    </w:lvl>
+    <w:lvl w:ilvl="1" w:tplc="04060003" w:tentative="1">
+      <w:start w:val="1"/>
+      <w:numFmt w:val="bullet"/>
+      <w:lvlText w:val="o"/>
+      <w:lvlJc w:val="left"/>
+      <w:pPr>
+        <w:ind w:left="1440" w:hanging="360"/>
+      </w:pPr>
+      <w:rPr>
+        <w:rFonts w:ascii="Courier New" w:hAnsi="Courier New" w:cs="Courier New" w:hint="default"/>
+      </w:rPr>
+    </w:lvl>
+    <w:lvl w:ilvl="2" w:tplc="04060005" w:tentative="1">
+      <w:start w:val="1"/>
+      <w:numFmt w:val="bullet"/>
+      <w:lvlText w:val=""/>
+      <w:lvlJc w:val="left"/>
+      <w:pPr>
+        <w:ind w:left="2160" w:hanging="360"/>
+      </w:pPr>
+      <w:rPr>
+        <w:rFonts w:ascii="Wingdings" w:hAnsi="Wingdings" w:hint="default"/>
+      </w:rPr>
+    </w:lvl>
+    <w:lvl w:ilvl="3" w:tplc="04060001" w:tentative="1">
+      <w:start w:val="1"/>
+      <w:numFmt w:val="bullet"/>
+      <w:lvlText w:val=""/>
+      <w:lvlJc w:val="left"/>
+      <w:pPr>
+        <w:ind w:left="2880" w:hanging="360"/>
+      </w:pPr>
+      <w:rPr>
+        <w:rFonts w:ascii="Symbol" w:hAnsi="Symbol" w:hint="default"/>
+      </w:rPr>
+    </w:lvl>
+    <w:lvl w:ilvl="4" w:tplc="04060003" w:tentative="1">
+      <w:start w:val="1"/>
+      <w:numFmt w:val="bullet"/>
+      <w:lvlText w:val="o"/>
+      <w:lvlJc w:val="left"/>
+      <w:pPr>
+        <w:ind w:left="3600" w:hanging="360"/>
+      </w:pPr>
+      <w:rPr>
+        <w:rFonts w:ascii="Courier New" w:hAnsi="Courier New" w:cs="Courier New" w:hint="default"/>
+      </w:rPr>
+    </w:lvl>
+    <w:lvl w:ilvl="5" w:tplc="04060005" w:tentative="1">
+      <w:start w:val="1"/>
+      <w:numFmt w:val="bullet"/>
+      <w:lvlText w:val=""/>
+      <w:lvlJc w:val="left"/>
+      <w:pPr>
+        <w:ind w:left="4320" w:hanging="360"/>
+      </w:pPr>
+      <w:rPr>
+        <w:rFonts w:ascii="Wingdings" w:hAnsi="Wingdings" w:hint="default"/>
+      </w:rPr>
+    </w:lvl>
+    <w:lvl w:ilvl="6" w:tplc="04060001" w:tentative="1">
+      <w:start w:val="1"/>
+      <w:numFmt w:val="bullet"/>
+      <w:lvlText w:val=""/>
+      <w:lvlJc w:val="left"/>
+      <w:pPr>
+        <w:ind w:left="5040" w:hanging="360"/>
+      </w:pPr>
+      <w:rPr>
+        <w:rFonts w:ascii="Symbol" w:hAnsi="Symbol" w:hint="default"/>
+      </w:rPr>
+    </w:lvl>
+    <w:lvl w:ilvl="7" w:tplc="04060003" w:tentative="1">
+      <w:start w:val="1"/>
+      <w:numFmt w:val="bullet"/>
+      <w:lvlText w:val="o"/>
+      <w:lvlJc w:val="left"/>
+      <w:pPr>
+        <w:ind w:left="5760" w:hanging="360"/>
+      </w:pPr>
+      <w:rPr>
+        <w:rFonts w:ascii="Courier New" w:hAnsi="Courier New" w:cs="Courier New" w:hint="default"/>
+      </w:rPr>
+    </w:lvl>
+    <w:lvl w:ilvl="8" w:tplc="04060005" w:tentative="1">
+      <w:start w:val="1"/>
+      <w:numFmt w:val="bullet"/>
+      <w:lvlText w:val=""/>
+      <w:lvlJc w:val="left"/>
+      <w:pPr>
+        <w:ind w:left="6480" w:hanging="360"/>
+      </w:pPr>
+      <w:rPr>
+        <w:rFonts w:ascii="Wingdings" w:hAnsi="Wingdings" w:hint="default"/>
+      </w:rPr>
+    </w:lvl>
+  </w:abstractNum>
+  <w:abstractNum w:abstractNumId="1" w15:restartNumberingAfterBreak="0">
     <w:nsid w:val="2087046A"/>
     <w:multiLevelType w:val="hybridMultilevel"/>
     <w:tmpl w:val="6CE86F14"/>
@@ -687,7 +1409,7 @@
       </w:pPr>
     </w:lvl>
   </w:abstractNum>
-  <w:abstractNum w:abstractNumId="1" w15:restartNumberingAfterBreak="0">
+  <w:abstractNum w:abstractNumId="2" w15:restartNumberingAfterBreak="0">
     <w:nsid w:val="23260F4F"/>
     <w:multiLevelType w:val="hybridMultilevel"/>
     <w:tmpl w:val="5AF28E82"/>
@@ -776,7 +1498,7 @@
       </w:pPr>
     </w:lvl>
   </w:abstractNum>
-  <w:abstractNum w:abstractNumId="2" w15:restartNumberingAfterBreak="0">
+  <w:abstractNum w:abstractNumId="3" w15:restartNumberingAfterBreak="0">
     <w:nsid w:val="6ABD1EA3"/>
     <w:multiLevelType w:val="hybridMultilevel"/>
     <w:tmpl w:val="852A0F20"/>
@@ -866,13 +1588,16 @@
     </w:lvl>
   </w:abstractNum>
   <w:num w:numId="1">
+    <w:abstractNumId w:val="2"/>
+  </w:num>
+  <w:num w:numId="2">
     <w:abstractNumId w:val="1"/>
   </w:num>
-  <w:num w:numId="2">
+  <w:num w:numId="3">
+    <w:abstractNumId w:val="3"/>
+  </w:num>
+  <w:num w:numId="4">
     <w:abstractNumId w:val="0"/>
-  </w:num>
-  <w:num w:numId="3">
-    <w:abstractNumId w:val="2"/>
   </w:num>
 </w:numbering>
 </file>

</xml_diff>

<commit_message>
Sat navn på dokumentet
</commit_message>
<xml_diff>
--- a/Documentation/User Stories - Draft.docx
+++ b/Documentation/User Stories - Draft.docx
@@ -9,6 +9,13 @@
       <w:r>
         <w:t>Project Pear</w:t>
       </w:r>
+    </w:p>
+    <w:p>
+      <w:r>
+        <w:t>Af: Ian, Christoffer, Jonas, Kasper og Nikolaj D</w:t>
+      </w:r>
+      <w:bookmarkStart w:id="0" w:name="_GoBack"/>
+      <w:bookmarkEnd w:id="0"/>
     </w:p>
     <w:p>
       <w:pPr>
@@ -860,341 +867,8 @@
         </w:numPr>
       </w:pPr>
     </w:p>
-    <w:p>
-      <w:pPr>
-        <w:ind w:left="360"/>
-        <w:rPr>
-          <w:lang w:val="en-US"/>
-        </w:rPr>
-      </w:pPr>
-      <w:proofErr w:type="spellStart"/>
-      <w:r>
-        <w:rPr>
-          <w:lang w:val="en-US"/>
-        </w:rPr>
-        <w:t>Opsætning</w:t>
-      </w:r>
-      <w:bookmarkStart w:id="0" w:name="_GoBack"/>
-      <w:bookmarkEnd w:id="0"/>
-      <w:proofErr w:type="spellEnd"/>
-    </w:p>
-    <w:p>
-      <w:pPr>
-        <w:rPr>
-          <w:lang w:val="en-US"/>
-        </w:rPr>
-      </w:pPr>
-    </w:p>
-    <w:p>
-      <w:pPr>
-        <w:rPr>
-          <w:lang w:val="en-US"/>
-        </w:rPr>
-      </w:pPr>
-      <w:r>
-        <w:rPr>
-          <w:lang w:val="en-US"/>
-        </w:rPr>
-        <w:t xml:space="preserve"> // </w:t>
-      </w:r>
-      <w:proofErr w:type="spellStart"/>
-      <w:r>
-        <w:rPr>
-          <w:lang w:val="en-US"/>
-        </w:rPr>
-        <w:t>Udkommenteret</w:t>
-      </w:r>
-      <w:proofErr w:type="spellEnd"/>
-      <w:r>
-        <w:rPr>
-          <w:lang w:val="en-US"/>
-        </w:rPr>
-        <w:t xml:space="preserve"> </w:t>
-      </w:r>
-    </w:p>
-    <w:p>
-      <w:pPr>
-        <w:rPr>
-          <w:lang w:val="en-US"/>
-        </w:rPr>
-      </w:pPr>
-      <w:r>
-        <w:rPr>
-          <w:lang w:val="en-US"/>
-        </w:rPr>
-        <w:t xml:space="preserve">As a player, I </w:t>
-      </w:r>
-      <w:r>
-        <w:rPr>
-          <w:lang w:val="en-US"/>
-        </w:rPr>
-        <w:t>can</w:t>
-      </w:r>
-      <w:r>
-        <w:rPr>
-          <w:lang w:val="en-US"/>
-        </w:rPr>
-        <w:t xml:space="preserve"> jump</w:t>
-      </w:r>
-      <w:r>
-        <w:rPr>
-          <w:lang w:val="en-US"/>
-        </w:rPr>
-        <w:t xml:space="preserve"> over obstacles</w:t>
-      </w:r>
-      <w:r>
-        <w:rPr>
-          <w:lang w:val="en-US"/>
-        </w:rPr>
-        <w:t>.</w:t>
-      </w:r>
-    </w:p>
-    <w:p>
-      <w:pPr>
-        <w:rPr>
-          <w:lang w:val="en-US"/>
-        </w:rPr>
-      </w:pPr>
-      <w:r>
-        <w:rPr>
-          <w:lang w:val="en-US"/>
-        </w:rPr>
-        <w:t xml:space="preserve">As a player, I </w:t>
-      </w:r>
-      <w:r>
-        <w:rPr>
-          <w:lang w:val="en-US"/>
-        </w:rPr>
-        <w:t>can</w:t>
-      </w:r>
-      <w:r>
-        <w:rPr>
-          <w:lang w:val="en-US"/>
-        </w:rPr>
-        <w:t xml:space="preserve"> move around.</w:t>
-      </w:r>
-    </w:p>
-    <w:p>
-      <w:pPr>
-        <w:rPr>
-          <w:lang w:val="en-US"/>
-        </w:rPr>
-      </w:pPr>
-      <w:r>
-        <w:rPr>
-          <w:lang w:val="en-US"/>
-        </w:rPr>
-        <w:t xml:space="preserve">As a player, I </w:t>
-      </w:r>
-      <w:r>
-        <w:rPr>
-          <w:lang w:val="en-US"/>
-        </w:rPr>
-        <w:t>can</w:t>
-      </w:r>
-      <w:r>
-        <w:rPr>
-          <w:lang w:val="en-US"/>
-        </w:rPr>
-        <w:t xml:space="preserve"> score points</w:t>
-      </w:r>
-      <w:r>
-        <w:rPr>
-          <w:lang w:val="en-US"/>
-        </w:rPr>
-        <w:t>.</w:t>
-      </w:r>
-    </w:p>
-    <w:p>
-      <w:pPr>
-        <w:rPr>
-          <w:lang w:val="en-US"/>
-        </w:rPr>
-      </w:pPr>
-      <w:r>
-        <w:rPr>
-          <w:lang w:val="en-US"/>
-        </w:rPr>
-        <w:t>As a player, I can</w:t>
-      </w:r>
-      <w:r>
-        <w:rPr>
-          <w:lang w:val="en-US"/>
-        </w:rPr>
-        <w:t>’t jump out of the level.</w:t>
-      </w:r>
-    </w:p>
-    <w:p>
-      <w:pPr>
-        <w:rPr>
-          <w:lang w:val="en-US"/>
-        </w:rPr>
-      </w:pPr>
-      <w:r>
-        <w:rPr>
-          <w:lang w:val="en-US"/>
-        </w:rPr>
-        <w:t>As a player, I can</w:t>
-      </w:r>
-      <w:r>
-        <w:rPr>
-          <w:lang w:val="en-US"/>
-        </w:rPr>
-        <w:t xml:space="preserve"> save my score online.</w:t>
-      </w:r>
-    </w:p>
-    <w:p>
-      <w:pPr>
-        <w:rPr>
-          <w:lang w:val="en-US"/>
-        </w:rPr>
-      </w:pPr>
-      <w:r>
-        <w:rPr>
-          <w:lang w:val="en-US"/>
-        </w:rPr>
-        <w:t>As a player, I can see my score and top 10 of online saves.</w:t>
-      </w:r>
-    </w:p>
-    <w:p>
-      <w:pPr>
-        <w:rPr>
-          <w:lang w:val="en-US"/>
-        </w:rPr>
-      </w:pPr>
-      <w:r>
-        <w:rPr>
-          <w:lang w:val="en-US"/>
-        </w:rPr>
-        <w:t>As a player, I can unlock a new stage after completing another.</w:t>
-      </w:r>
-    </w:p>
-    <w:p>
-      <w:pPr>
-        <w:rPr>
-          <w:lang w:val="en-US"/>
-        </w:rPr>
-      </w:pPr>
-      <w:r>
-        <w:rPr>
-          <w:lang w:val="en-US"/>
-        </w:rPr>
-        <w:t xml:space="preserve">// </w:t>
-      </w:r>
-      <w:r>
-        <w:rPr>
-          <w:lang w:val="en-US"/>
-        </w:rPr>
-        <w:t>As a designer, I want a lose condition.</w:t>
-      </w:r>
-    </w:p>
-    <w:p>
-      <w:pPr>
-        <w:rPr>
-          <w:lang w:val="en-US"/>
-        </w:rPr>
-      </w:pPr>
-      <w:r>
-        <w:rPr>
-          <w:lang w:val="en-US"/>
-        </w:rPr>
-        <w:t xml:space="preserve">As a designer, I </w:t>
-      </w:r>
-      <w:r>
-        <w:rPr>
-          <w:lang w:val="en-US"/>
-        </w:rPr>
-        <w:t>can</w:t>
-      </w:r>
-      <w:r>
-        <w:rPr>
-          <w:lang w:val="en-US"/>
-        </w:rPr>
-        <w:t xml:space="preserve"> </w:t>
-      </w:r>
-      <w:r>
-        <w:rPr>
-          <w:lang w:val="en-US"/>
-        </w:rPr>
-        <w:t xml:space="preserve">drag and drop </w:t>
-      </w:r>
-      <w:r>
-        <w:rPr>
-          <w:lang w:val="en-US"/>
-        </w:rPr>
-        <w:t>assets</w:t>
-      </w:r>
-      <w:r>
-        <w:rPr>
-          <w:lang w:val="en-US"/>
-        </w:rPr>
-        <w:t>.</w:t>
-      </w:r>
-    </w:p>
-    <w:p>
-      <w:pPr>
-        <w:rPr>
-          <w:lang w:val="en-US"/>
-        </w:rPr>
-      </w:pPr>
-      <w:r>
-        <w:rPr>
-          <w:lang w:val="en-US"/>
-        </w:rPr>
-        <w:t xml:space="preserve">As a designer, I </w:t>
-      </w:r>
-      <w:r>
-        <w:rPr>
-          <w:lang w:val="en-US"/>
-        </w:rPr>
-        <w:t>can</w:t>
-      </w:r>
-      <w:r>
-        <w:rPr>
-          <w:lang w:val="en-US"/>
-        </w:rPr>
-        <w:t xml:space="preserve"> modify the players speed.</w:t>
-      </w:r>
-    </w:p>
-    <w:p>
-      <w:pPr>
-        <w:rPr>
-          <w:lang w:val="en-US"/>
-        </w:rPr>
-      </w:pPr>
-      <w:r>
-        <w:rPr>
-          <w:lang w:val="en-US"/>
-        </w:rPr>
-        <w:t xml:space="preserve">As a designer, I </w:t>
-      </w:r>
-      <w:r>
-        <w:rPr>
-          <w:lang w:val="en-US"/>
-        </w:rPr>
-        <w:t>can</w:t>
-      </w:r>
-      <w:r>
-        <w:rPr>
-          <w:lang w:val="en-US"/>
-        </w:rPr>
-        <w:t xml:space="preserve"> modify the players jump height.</w:t>
-      </w:r>
-    </w:p>
-    <w:p>
-      <w:pPr>
-        <w:rPr>
-          <w:lang w:val="en-US"/>
-        </w:rPr>
-      </w:pPr>
-    </w:p>
-    <w:p>
-      <w:pPr>
-        <w:rPr>
-          <w:lang w:val="en-US"/>
-        </w:rPr>
-      </w:pPr>
-    </w:p>
+    <w:p/>
+    <w:p/>
     <w:sectPr>
       <w:pgSz w:w="11906" w:h="16838"/>
       <w:pgMar w:top="1701" w:right="1134" w:bottom="1701" w:left="1134" w:header="708" w:footer="708" w:gutter="0"/>

</xml_diff>